<commit_message>
Added updated work statement
</commit_message>
<xml_diff>
--- a/Relatorio.docx
+++ b/Relatorio.docx
@@ -1432,7 +1432,13 @@
         <w:ind w:left="708"/>
       </w:pPr>
       <w:r>
-        <w:t>A classe Jogo é a principal</w:t>
+        <w:t>A classe Jogo é a</w:t>
+      </w:r>
+      <w:r>
+        <w:t xml:space="preserve"> classe</w:t>
+      </w:r>
+      <w:r>
+        <w:t xml:space="preserve"> principal</w:t>
       </w:r>
       <w:r>
         <w:t>. Esta classe permite consultar tudo relativo ao jogo como, total de trabalhadores, quantidade de dinheiro existente, quantidade de recursos</w:t>
@@ -2408,7 +2414,21 @@
         <w:t xml:space="preserve"> o projeto entregue c</w:t>
       </w:r>
       <w:r>
-        <w:t>onseguimos aplicar o que foi lecionado em aula, tendo em consideração os princípios da programação orientada a objetos, a nível de Polimorfismo, Herança e Encapsulamento.</w:t>
+        <w:t>onseguimos aplicar o que foi lecionado em aula, tendo em consideração os princípios da programação orientada a objetos, a nível de Polimorfismo, Herança e Encapsulamento</w:t>
+      </w:r>
+      <w:r>
+        <w:t xml:space="preserve"> e cumpre os </w:t>
+      </w:r>
+      <w:proofErr w:type="spellStart"/>
+      <w:r>
+        <w:t>requisitod</w:t>
+      </w:r>
+      <w:proofErr w:type="spellEnd"/>
+      <w:r>
+        <w:t xml:space="preserve"> de C++</w:t>
+      </w:r>
+      <w:r>
+        <w:t>.</w:t>
       </w:r>
     </w:p>
     <w:p>
@@ -2424,7 +2444,7 @@
       </w:r>
       <w:proofErr w:type="spellEnd"/>
       <w:r>
-        <w:t xml:space="preserve"> no trabalhado. No entanto o </w:t>
+        <w:t xml:space="preserve"> no trabalho. No entanto o </w:t>
       </w:r>
       <w:proofErr w:type="spellStart"/>
       <w:r>
@@ -3205,7 +3225,7 @@
         <v:path o:extrusionok="f" gradientshapeok="t" o:connecttype="rect"/>
         <o:lock v:ext="edit" aspectratio="t"/>
       </v:shapetype>
-      <v:shape id="_x0000_i1060" type="#_x0000_t75" style="width:11.2pt;height:11.2pt" o:bullet="t">
+      <v:shape id="_x0000_i1046" type="#_x0000_t75" style="width:11.1pt;height:11.1pt" o:bullet="t">
         <v:imagedata r:id="rId1" o:title="msoA240"/>
       </v:shape>
     </w:pict>

</xml_diff>